<commit_message>
Adding two more sentences
</commit_message>
<xml_diff>
--- a/initial_test.docx
+++ b/initial_test.docx
@@ -4,31 +4,19 @@
   <w:body>
     <w:p>
       <w:r>
-        <w:t xml:space="preserve">These are the first edits on a document that </w:t>
+        <w:t>These are the first edits on a document that Im saving to github while using git. To understand it more.</w:t>
       </w:r>
-      <w:proofErr w:type="spellStart"/>
+    </w:p>
+    <w:p/>
+    <w:p>
       <w:r>
-        <w:t>Im</w:t>
+        <w:t>Made some more changes to the master version.</w:t>
       </w:r>
-      <w:proofErr w:type="spellEnd"/>
+    </w:p>
+    <w:p/>
+    <w:p>
       <w:r>
-        <w:t xml:space="preserve"> saving to </w:t>
-      </w:r>
-      <w:proofErr w:type="spellStart"/>
-      <w:r>
-        <w:t>github</w:t>
-      </w:r>
-      <w:proofErr w:type="spellEnd"/>
-      <w:r>
-        <w:t xml:space="preserve"> while using </w:t>
-      </w:r>
-      <w:proofErr w:type="spellStart"/>
-      <w:r>
-        <w:t>git</w:t>
-      </w:r>
-      <w:proofErr w:type="spellEnd"/>
-      <w:r>
-        <w:t>. To understand it more.</w:t>
+        <w:t>Then made some more changes.</w:t>
       </w:r>
       <w:bookmarkStart w:id="0" w:name="_GoBack"/>
       <w:bookmarkEnd w:id="0"/>

</xml_diff>